<commit_message>
Actualizados los archivos y agregados ABCDE . pdf
</commit_message>
<xml_diff>
--- a/Proyecto final/Documentacion Final Optical Marketing/Informes e Investigaciones/ReporteKinectVsCamaraWeb.docx
+++ b/Proyecto final/Documentacion Final Optical Marketing/Informes e Investigaciones/ReporteKinectVsCamaraWeb.docx
@@ -416,6 +416,37 @@
                       </w:rPr>
                       <w:t>Fernández David 53063</w:t>
                     </w:r>
+                    <w:r>
+                      <w:rPr>
+                        <w:b/>
+                        <w:bCs/>
+                        <w:color w:val="808080" w:themeColor="text1" w:themeTint="7F"/>
+                        <w:sz w:val="36"/>
+                        <w:szCs w:val="36"/>
+                      </w:rPr>
+                      <w:tab/>
+                    </w:r>
+                    <w:r>
+                      <w:rPr>
+                        <w:b/>
+                        <w:bCs/>
+                        <w:color w:val="808080" w:themeColor="text1" w:themeTint="7F"/>
+                        <w:sz w:val="36"/>
+                        <w:szCs w:val="36"/>
+                      </w:rPr>
+                      <w:tab/>
+                    </w:r>
+                    <w:r>
+                      <w:rPr>
+                        <w:b/>
+                        <w:bCs/>
+                        <w:color w:val="808080" w:themeColor="text1" w:themeTint="7F"/>
+                        <w:sz w:val="36"/>
+                        <w:szCs w:val="36"/>
+                      </w:rPr>
+                      <w:tab/>
+                      <w:t xml:space="preserve">     Año Cursado: 2012</w:t>
+                    </w:r>
                   </w:p>
                 </w:txbxContent>
               </v:textbox>
@@ -449,6 +480,7 @@
           <w:lang w:val="es-ES"/>
         </w:rPr>
       </w:pPr>
+      <w:bookmarkStart w:id="0" w:name="_Toc374451578"/>
       <w:r>
         <w:rPr>
           <w:sz w:val="40"/>
@@ -457,6 +489,7 @@
         </w:rPr>
         <w:t>Índice</w:t>
       </w:r>
+      <w:bookmarkEnd w:id="0"/>
     </w:p>
     <w:p>
       <w:pPr>
@@ -467,424 +500,827 @@
     </w:p>
     <w:p>
       <w:pPr>
+        <w:pStyle w:val="TtulodeTDC"/>
+      </w:pPr>
+    </w:p>
+    <w:sdt>
+      <w:sdtPr>
+        <w:id w:val="111192007"/>
+        <w:docPartObj>
+          <w:docPartGallery w:val="Table of Contents"/>
+          <w:docPartUnique/>
+        </w:docPartObj>
+      </w:sdtPr>
+      <w:sdtEndPr>
+        <w:rPr>
+          <w:rFonts w:asciiTheme="minorHAnsi" w:eastAsiaTheme="minorEastAsia" w:hAnsiTheme="minorHAnsi" w:cstheme="minorBidi"/>
+          <w:b w:val="0"/>
+          <w:bCs w:val="0"/>
+          <w:color w:val="auto"/>
+          <w:sz w:val="22"/>
+          <w:szCs w:val="22"/>
+          <w:lang w:eastAsia="es-AR"/>
+        </w:rPr>
+      </w:sdtEndPr>
+      <w:sdtContent>
+        <w:p>
+          <w:pPr>
+            <w:pStyle w:val="TtulodeTDC"/>
+          </w:pPr>
+          <w:r>
+            <w:t>Contenido</w:t>
+          </w:r>
+          <w:r>
+            <w:fldChar w:fldCharType="begin"/>
+          </w:r>
+          <w:r>
+            <w:instrText xml:space="preserve"> TOC \o "1-3" \h \z \u </w:instrText>
+          </w:r>
+          <w:r>
+            <w:fldChar w:fldCharType="separate"/>
+          </w:r>
+          <w:hyperlink w:anchor="_Toc374451578" w:history="1"/>
+        </w:p>
+        <w:p>
+          <w:pPr>
+            <w:pStyle w:val="TDC1"/>
+            <w:tabs>
+              <w:tab w:val="right" w:leader="dot" w:pos="8828"/>
+            </w:tabs>
+            <w:rPr>
+              <w:noProof/>
+              <w:lang w:val="es-ES" w:eastAsia="es-ES"/>
+            </w:rPr>
+          </w:pPr>
+          <w:hyperlink w:anchor="_Toc374451579" w:history="1">
+            <w:r>
+              <w:rPr>
+                <w:rStyle w:val="Hipervnculo"/>
+                <w:noProof/>
+                <w:lang w:val="es-ES"/>
+              </w:rPr>
+              <w:t>Introducción</w:t>
+            </w:r>
+            <w:r>
+              <w:rPr>
+                <w:noProof/>
+                <w:webHidden/>
+              </w:rPr>
+              <w:tab/>
+            </w:r>
+            <w:r>
+              <w:rPr>
+                <w:noProof/>
+                <w:webHidden/>
+              </w:rPr>
+              <w:fldChar w:fldCharType="begin"/>
+            </w:r>
+            <w:r>
+              <w:rPr>
+                <w:noProof/>
+                <w:webHidden/>
+              </w:rPr>
+              <w:instrText xml:space="preserve"> PAGEREF _Toc374451579 \h </w:instrText>
+            </w:r>
+            <w:r>
+              <w:rPr>
+                <w:noProof/>
+                <w:webHidden/>
+              </w:rPr>
+            </w:r>
+            <w:r>
+              <w:rPr>
+                <w:noProof/>
+                <w:webHidden/>
+              </w:rPr>
+              <w:fldChar w:fldCharType="separate"/>
+            </w:r>
+            <w:r>
+              <w:rPr>
+                <w:noProof/>
+                <w:webHidden/>
+              </w:rPr>
+              <w:t>3</w:t>
+            </w:r>
+            <w:r>
+              <w:rPr>
+                <w:noProof/>
+                <w:webHidden/>
+              </w:rPr>
+              <w:fldChar w:fldCharType="end"/>
+            </w:r>
+          </w:hyperlink>
+        </w:p>
+        <w:p>
+          <w:pPr>
+            <w:pStyle w:val="TDC1"/>
+            <w:tabs>
+              <w:tab w:val="right" w:leader="dot" w:pos="8828"/>
+            </w:tabs>
+            <w:rPr>
+              <w:noProof/>
+              <w:lang w:val="es-ES" w:eastAsia="es-ES"/>
+            </w:rPr>
+          </w:pPr>
+          <w:hyperlink w:anchor="_Toc374451580" w:history="1">
+            <w:r>
+              <w:rPr>
+                <w:rStyle w:val="Hipervnculo"/>
+                <w:noProof/>
+                <w:lang w:val="es-ES"/>
+              </w:rPr>
+              <w:t>Marco Teórico</w:t>
+            </w:r>
+            <w:r>
+              <w:rPr>
+                <w:noProof/>
+                <w:webHidden/>
+              </w:rPr>
+              <w:tab/>
+            </w:r>
+            <w:r>
+              <w:rPr>
+                <w:noProof/>
+                <w:webHidden/>
+              </w:rPr>
+              <w:fldChar w:fldCharType="begin"/>
+            </w:r>
+            <w:r>
+              <w:rPr>
+                <w:noProof/>
+                <w:webHidden/>
+              </w:rPr>
+              <w:instrText xml:space="preserve"> PAGEREF _Toc374451580 \h </w:instrText>
+            </w:r>
+            <w:r>
+              <w:rPr>
+                <w:noProof/>
+                <w:webHidden/>
+              </w:rPr>
+            </w:r>
+            <w:r>
+              <w:rPr>
+                <w:noProof/>
+                <w:webHidden/>
+              </w:rPr>
+              <w:fldChar w:fldCharType="separate"/>
+            </w:r>
+            <w:r>
+              <w:rPr>
+                <w:noProof/>
+                <w:webHidden/>
+              </w:rPr>
+              <w:t>4</w:t>
+            </w:r>
+            <w:r>
+              <w:rPr>
+                <w:noProof/>
+                <w:webHidden/>
+              </w:rPr>
+              <w:fldChar w:fldCharType="end"/>
+            </w:r>
+          </w:hyperlink>
+        </w:p>
+        <w:p>
+          <w:pPr>
+            <w:pStyle w:val="TDC2"/>
+            <w:tabs>
+              <w:tab w:val="right" w:leader="dot" w:pos="8828"/>
+            </w:tabs>
+            <w:rPr>
+              <w:noProof/>
+              <w:lang w:val="es-ES" w:eastAsia="es-ES"/>
+            </w:rPr>
+          </w:pPr>
+          <w:hyperlink w:anchor="_Toc374451581" w:history="1">
+            <w:r>
+              <w:rPr>
+                <w:rStyle w:val="Hipervnculo"/>
+                <w:noProof/>
+                <w:lang w:val="es-ES"/>
+              </w:rPr>
+              <w:t>Cámara Web</w:t>
+            </w:r>
+            <w:r>
+              <w:rPr>
+                <w:noProof/>
+                <w:webHidden/>
+              </w:rPr>
+              <w:tab/>
+            </w:r>
+            <w:r>
+              <w:rPr>
+                <w:noProof/>
+                <w:webHidden/>
+              </w:rPr>
+              <w:fldChar w:fldCharType="begin"/>
+            </w:r>
+            <w:r>
+              <w:rPr>
+                <w:noProof/>
+                <w:webHidden/>
+              </w:rPr>
+              <w:instrText xml:space="preserve"> PAGEREF _Toc374451581 \h </w:instrText>
+            </w:r>
+            <w:r>
+              <w:rPr>
+                <w:noProof/>
+                <w:webHidden/>
+              </w:rPr>
+            </w:r>
+            <w:r>
+              <w:rPr>
+                <w:noProof/>
+                <w:webHidden/>
+              </w:rPr>
+              <w:fldChar w:fldCharType="separate"/>
+            </w:r>
+            <w:r>
+              <w:rPr>
+                <w:noProof/>
+                <w:webHidden/>
+              </w:rPr>
+              <w:t>4</w:t>
+            </w:r>
+            <w:r>
+              <w:rPr>
+                <w:noProof/>
+                <w:webHidden/>
+              </w:rPr>
+              <w:fldChar w:fldCharType="end"/>
+            </w:r>
+          </w:hyperlink>
+        </w:p>
+        <w:p>
+          <w:pPr>
+            <w:pStyle w:val="TDC2"/>
+            <w:tabs>
+              <w:tab w:val="right" w:leader="dot" w:pos="8828"/>
+            </w:tabs>
+            <w:rPr>
+              <w:noProof/>
+              <w:lang w:val="es-ES" w:eastAsia="es-ES"/>
+            </w:rPr>
+          </w:pPr>
+          <w:hyperlink w:anchor="_Toc374451582" w:history="1">
+            <w:r>
+              <w:rPr>
+                <w:rStyle w:val="Hipervnculo"/>
+                <w:noProof/>
+                <w:lang w:val="es-ES"/>
+              </w:rPr>
+              <w:t>Sensor Kinect</w:t>
+            </w:r>
+            <w:r>
+              <w:rPr>
+                <w:noProof/>
+                <w:webHidden/>
+              </w:rPr>
+              <w:tab/>
+            </w:r>
+            <w:r>
+              <w:rPr>
+                <w:noProof/>
+                <w:webHidden/>
+              </w:rPr>
+              <w:fldChar w:fldCharType="begin"/>
+            </w:r>
+            <w:r>
+              <w:rPr>
+                <w:noProof/>
+                <w:webHidden/>
+              </w:rPr>
+              <w:instrText xml:space="preserve"> PAGEREF _Toc374451582 \h </w:instrText>
+            </w:r>
+            <w:r>
+              <w:rPr>
+                <w:noProof/>
+                <w:webHidden/>
+              </w:rPr>
+            </w:r>
+            <w:r>
+              <w:rPr>
+                <w:noProof/>
+                <w:webHidden/>
+              </w:rPr>
+              <w:fldChar w:fldCharType="separate"/>
+            </w:r>
+            <w:r>
+              <w:rPr>
+                <w:noProof/>
+                <w:webHidden/>
+              </w:rPr>
+              <w:t>4</w:t>
+            </w:r>
+            <w:r>
+              <w:rPr>
+                <w:noProof/>
+                <w:webHidden/>
+              </w:rPr>
+              <w:fldChar w:fldCharType="end"/>
+            </w:r>
+          </w:hyperlink>
+        </w:p>
+        <w:p>
+          <w:pPr>
+            <w:pStyle w:val="TDC1"/>
+            <w:tabs>
+              <w:tab w:val="right" w:leader="dot" w:pos="8828"/>
+            </w:tabs>
+            <w:rPr>
+              <w:noProof/>
+              <w:lang w:val="es-ES" w:eastAsia="es-ES"/>
+            </w:rPr>
+          </w:pPr>
+          <w:hyperlink w:anchor="_Toc374451583" w:history="1">
+            <w:r>
+              <w:rPr>
+                <w:rStyle w:val="Hipervnculo"/>
+                <w:noProof/>
+                <w:lang w:val="es-ES"/>
+              </w:rPr>
+              <w:t>Análisis Comparativo</w:t>
+            </w:r>
+            <w:r>
+              <w:rPr>
+                <w:noProof/>
+                <w:webHidden/>
+              </w:rPr>
+              <w:tab/>
+            </w:r>
+            <w:r>
+              <w:rPr>
+                <w:noProof/>
+                <w:webHidden/>
+              </w:rPr>
+              <w:fldChar w:fldCharType="begin"/>
+            </w:r>
+            <w:r>
+              <w:rPr>
+                <w:noProof/>
+                <w:webHidden/>
+              </w:rPr>
+              <w:instrText xml:space="preserve"> PAGEREF _Toc374451583 \h </w:instrText>
+            </w:r>
+            <w:r>
+              <w:rPr>
+                <w:noProof/>
+                <w:webHidden/>
+              </w:rPr>
+            </w:r>
+            <w:r>
+              <w:rPr>
+                <w:noProof/>
+                <w:webHidden/>
+              </w:rPr>
+              <w:fldChar w:fldCharType="separate"/>
+            </w:r>
+            <w:r>
+              <w:rPr>
+                <w:noProof/>
+                <w:webHidden/>
+              </w:rPr>
+              <w:t>6</w:t>
+            </w:r>
+            <w:r>
+              <w:rPr>
+                <w:noProof/>
+                <w:webHidden/>
+              </w:rPr>
+              <w:fldChar w:fldCharType="end"/>
+            </w:r>
+          </w:hyperlink>
+        </w:p>
+        <w:p>
+          <w:pPr>
+            <w:pStyle w:val="TDC1"/>
+            <w:tabs>
+              <w:tab w:val="right" w:leader="dot" w:pos="8828"/>
+            </w:tabs>
+            <w:rPr>
+              <w:noProof/>
+              <w:lang w:val="es-ES" w:eastAsia="es-ES"/>
+            </w:rPr>
+          </w:pPr>
+          <w:hyperlink w:anchor="_Toc374451584" w:history="1">
+            <w:r>
+              <w:rPr>
+                <w:rStyle w:val="Hipervnculo"/>
+                <w:noProof/>
+              </w:rPr>
+              <w:t>Cuadro</w:t>
+            </w:r>
+            <w:r>
+              <w:rPr>
+                <w:rStyle w:val="Hipervnculo"/>
+                <w:noProof/>
+                <w:lang w:val="en-US"/>
+              </w:rPr>
+              <w:t xml:space="preserve"> </w:t>
+            </w:r>
+            <w:r>
+              <w:rPr>
+                <w:rStyle w:val="Hipervnculo"/>
+                <w:noProof/>
+              </w:rPr>
+              <w:t>Comparativo</w:t>
+            </w:r>
+            <w:r>
+              <w:rPr>
+                <w:noProof/>
+                <w:webHidden/>
+              </w:rPr>
+              <w:tab/>
+            </w:r>
+            <w:r>
+              <w:rPr>
+                <w:noProof/>
+                <w:webHidden/>
+              </w:rPr>
+              <w:fldChar w:fldCharType="begin"/>
+            </w:r>
+            <w:r>
+              <w:rPr>
+                <w:noProof/>
+                <w:webHidden/>
+              </w:rPr>
+              <w:instrText xml:space="preserve"> PAGEREF _Toc374451584 \h </w:instrText>
+            </w:r>
+            <w:r>
+              <w:rPr>
+                <w:noProof/>
+                <w:webHidden/>
+              </w:rPr>
+            </w:r>
+            <w:r>
+              <w:rPr>
+                <w:noProof/>
+                <w:webHidden/>
+              </w:rPr>
+              <w:fldChar w:fldCharType="separate"/>
+            </w:r>
+            <w:r>
+              <w:rPr>
+                <w:noProof/>
+                <w:webHidden/>
+              </w:rPr>
+              <w:t>8</w:t>
+            </w:r>
+            <w:r>
+              <w:rPr>
+                <w:noProof/>
+                <w:webHidden/>
+              </w:rPr>
+              <w:fldChar w:fldCharType="end"/>
+            </w:r>
+          </w:hyperlink>
+        </w:p>
+        <w:p>
+          <w:pPr>
+            <w:pStyle w:val="TDC1"/>
+            <w:tabs>
+              <w:tab w:val="right" w:leader="dot" w:pos="8828"/>
+            </w:tabs>
+            <w:rPr>
+              <w:noProof/>
+              <w:lang w:val="es-ES" w:eastAsia="es-ES"/>
+            </w:rPr>
+          </w:pPr>
+          <w:hyperlink w:anchor="_Toc374451585" w:history="1">
+            <w:r>
+              <w:rPr>
+                <w:rStyle w:val="Hipervnculo"/>
+                <w:noProof/>
+              </w:rPr>
+              <w:t>Conclusiones</w:t>
+            </w:r>
+            <w:r>
+              <w:rPr>
+                <w:noProof/>
+                <w:webHidden/>
+              </w:rPr>
+              <w:tab/>
+            </w:r>
+            <w:r>
+              <w:rPr>
+                <w:noProof/>
+                <w:webHidden/>
+              </w:rPr>
+              <w:fldChar w:fldCharType="begin"/>
+            </w:r>
+            <w:r>
+              <w:rPr>
+                <w:noProof/>
+                <w:webHidden/>
+              </w:rPr>
+              <w:instrText xml:space="preserve"> PAGEREF _Toc374451585 \h </w:instrText>
+            </w:r>
+            <w:r>
+              <w:rPr>
+                <w:noProof/>
+                <w:webHidden/>
+              </w:rPr>
+            </w:r>
+            <w:r>
+              <w:rPr>
+                <w:noProof/>
+                <w:webHidden/>
+              </w:rPr>
+              <w:fldChar w:fldCharType="separate"/>
+            </w:r>
+            <w:r>
+              <w:rPr>
+                <w:noProof/>
+                <w:webHidden/>
+              </w:rPr>
+              <w:t>9</w:t>
+            </w:r>
+            <w:r>
+              <w:rPr>
+                <w:noProof/>
+                <w:webHidden/>
+              </w:rPr>
+              <w:fldChar w:fldCharType="end"/>
+            </w:r>
+          </w:hyperlink>
+        </w:p>
+        <w:p>
+          <w:pPr>
+            <w:rPr>
+              <w:lang w:val="es-ES"/>
+            </w:rPr>
+          </w:pPr>
+          <w:r>
+            <w:rPr>
+              <w:lang w:val="es-ES"/>
+            </w:rPr>
+            <w:fldChar w:fldCharType="end"/>
+          </w:r>
+        </w:p>
+      </w:sdtContent>
+    </w:sdt>
+    <w:p>
+      <w:pPr>
+        <w:rPr>
+          <w:rFonts w:asciiTheme="majorHAnsi" w:eastAsiaTheme="majorEastAsia" w:hAnsiTheme="majorHAnsi" w:cstheme="majorBidi"/>
+          <w:color w:val="365F91" w:themeColor="accent1" w:themeShade="BF"/>
+          <w:lang w:val="es-ES"/>
+        </w:rPr>
+      </w:pPr>
+      <w:r>
+        <w:rPr>
+          <w:lang w:val="es-ES"/>
+        </w:rPr>
+        <w:br w:type="page"/>
+      </w:r>
+    </w:p>
+    <w:p>
+      <w:pPr>
         <w:pStyle w:val="Ttulo1"/>
-        <w:spacing w:after="240" w:line="240" w:lineRule="auto"/>
-        <w:rPr>
-          <w:rFonts w:asciiTheme="minorHAnsi" w:hAnsiTheme="minorHAnsi" w:cstheme="minorHAnsi"/>
-          <w:b w:val="0"/>
-          <w:color w:val="auto"/>
+        <w:rPr>
           <w:lang w:val="es-ES"/>
         </w:rPr>
       </w:pPr>
-      <w:r>
-        <w:rPr>
-          <w:rFonts w:asciiTheme="minorHAnsi" w:hAnsiTheme="minorHAnsi" w:cstheme="minorHAnsi"/>
-          <w:b w:val="0"/>
-          <w:color w:val="auto"/>
+      <w:bookmarkStart w:id="1" w:name="_Toc374451579"/>
+      <w:r>
+        <w:rPr>
           <w:lang w:val="es-ES"/>
         </w:rPr>
         <w:lastRenderedPageBreak/>
-        <w:t>Índice</w:t>
-      </w:r>
+        <w:t>Introducción</w:t>
+      </w:r>
+      <w:bookmarkEnd w:id="1"/>
+    </w:p>
+    <w:p>
+      <w:pPr>
+        <w:rPr>
+          <w:sz w:val="28"/>
+          <w:szCs w:val="28"/>
+          <w:lang w:val="es-ES"/>
+        </w:rPr>
+      </w:pPr>
+    </w:p>
+    <w:p>
+      <w:pPr>
+        <w:jc w:val="both"/>
+        <w:rPr>
+          <w:rFonts w:cstheme="minorHAnsi"/>
+          <w:color w:val="222222"/>
+          <w:sz w:val="24"/>
+          <w:szCs w:val="24"/>
+        </w:rPr>
+      </w:pPr>
+      <w:r>
+        <w:rPr>
+          <w:sz w:val="24"/>
+          <w:szCs w:val="24"/>
+          <w:lang w:val="es-ES"/>
+        </w:rPr>
+        <w:t xml:space="preserve">EL objetivo de nuestro sistema es </w:t>
+      </w:r>
+      <w:r>
+        <w:rPr>
+          <w:rFonts w:cstheme="minorHAnsi"/>
+          <w:color w:val="222222"/>
+          <w:sz w:val="24"/>
+          <w:szCs w:val="24"/>
+        </w:rPr>
+        <w:t xml:space="preserve">desarrollar una plataforma de software que implemente el reconocimiento óptico de imágenes capturadas, con el fin de implementar dicha plataforma en una aplicación de publicidad interactiva y de análisis de mercado. Queremos conocer cual hardware para el reconocimiento óptico se adapta mejor  a nuestras necesidades, para ellos seleccionamos dos hardware: </w:t>
+      </w:r>
+    </w:p>
+    <w:p>
+      <w:pPr>
+        <w:jc w:val="both"/>
+        <w:rPr>
+          <w:rFonts w:cstheme="minorHAnsi"/>
+          <w:color w:val="222222"/>
+          <w:sz w:val="24"/>
+          <w:szCs w:val="24"/>
+        </w:rPr>
+      </w:pPr>
+      <w:r>
+        <w:rPr>
+          <w:rFonts w:cstheme="minorHAnsi"/>
+          <w:color w:val="222222"/>
+          <w:sz w:val="24"/>
+          <w:szCs w:val="24"/>
+        </w:rPr>
+        <w:t>* La cámara Web convencional.</w:t>
+      </w:r>
+    </w:p>
+    <w:p>
+      <w:pPr>
+        <w:jc w:val="both"/>
+        <w:rPr>
+          <w:rFonts w:cstheme="minorHAnsi"/>
+          <w:color w:val="222222"/>
+          <w:sz w:val="24"/>
+          <w:szCs w:val="24"/>
+        </w:rPr>
+      </w:pPr>
+      <w:r>
+        <w:rPr>
+          <w:rFonts w:cstheme="minorHAnsi"/>
+          <w:color w:val="222222"/>
+          <w:sz w:val="24"/>
+          <w:szCs w:val="24"/>
+        </w:rPr>
+        <w:t>*EL sensor Kinect de Microsoft.</w:t>
+      </w:r>
+    </w:p>
+    <w:p>
+      <w:pPr>
+        <w:jc w:val="both"/>
+        <w:rPr>
+          <w:sz w:val="24"/>
+          <w:szCs w:val="24"/>
+          <w:lang w:val="es-ES"/>
+        </w:rPr>
+      </w:pPr>
+      <w:r>
+        <w:rPr>
+          <w:sz w:val="24"/>
+          <w:szCs w:val="24"/>
+          <w:lang w:val="es-ES"/>
+        </w:rPr>
+        <w:t>Para ello, se va investigar y analizar las características de cada uno, las diferencias que existen entre uno y el otro, aplicando un análisis comparativo. En función del hardware que sea más útil para poder cumplir o satisfacer los objetivos y alcance de nuestro sistema, se seleccionara.</w:t>
+      </w:r>
+    </w:p>
+    <w:p>
+      <w:pPr>
+        <w:jc w:val="both"/>
+        <w:rPr>
+          <w:sz w:val="28"/>
+          <w:szCs w:val="28"/>
+          <w:lang w:val="es-ES"/>
+        </w:rPr>
+      </w:pPr>
+    </w:p>
+    <w:p>
+      <w:pPr>
+        <w:jc w:val="both"/>
+        <w:rPr>
+          <w:sz w:val="28"/>
+          <w:szCs w:val="28"/>
+          <w:lang w:val="es-ES"/>
+        </w:rPr>
+      </w:pPr>
+    </w:p>
+    <w:p>
+      <w:pPr>
+        <w:jc w:val="both"/>
+        <w:rPr>
+          <w:sz w:val="28"/>
+          <w:szCs w:val="28"/>
+          <w:lang w:val="es-ES"/>
+        </w:rPr>
+      </w:pPr>
+    </w:p>
+    <w:p>
+      <w:pPr>
+        <w:jc w:val="both"/>
+        <w:rPr>
+          <w:sz w:val="28"/>
+          <w:szCs w:val="28"/>
+          <w:lang w:val="es-ES"/>
+        </w:rPr>
+      </w:pPr>
+    </w:p>
+    <w:p>
+      <w:pPr>
+        <w:jc w:val="both"/>
+        <w:rPr>
+          <w:sz w:val="28"/>
+          <w:szCs w:val="28"/>
+          <w:lang w:val="es-ES"/>
+        </w:rPr>
+      </w:pPr>
+    </w:p>
+    <w:p>
+      <w:pPr>
+        <w:jc w:val="both"/>
+        <w:rPr>
+          <w:sz w:val="28"/>
+          <w:szCs w:val="28"/>
+          <w:lang w:val="es-ES"/>
+        </w:rPr>
+      </w:pPr>
+    </w:p>
+    <w:p>
+      <w:pPr>
+        <w:jc w:val="both"/>
+        <w:rPr>
+          <w:sz w:val="28"/>
+          <w:szCs w:val="28"/>
+          <w:lang w:val="es-ES"/>
+        </w:rPr>
+      </w:pPr>
+    </w:p>
+    <w:p>
+      <w:pPr>
+        <w:jc w:val="both"/>
+        <w:rPr>
+          <w:sz w:val="28"/>
+          <w:szCs w:val="28"/>
+          <w:lang w:val="es-ES"/>
+        </w:rPr>
+      </w:pPr>
+    </w:p>
+    <w:p>
+      <w:pPr>
+        <w:jc w:val="both"/>
+        <w:rPr>
+          <w:sz w:val="28"/>
+          <w:szCs w:val="28"/>
+          <w:lang w:val="es-ES"/>
+        </w:rPr>
+      </w:pPr>
+    </w:p>
+    <w:p>
+      <w:pPr>
+        <w:jc w:val="both"/>
+        <w:rPr>
+          <w:sz w:val="28"/>
+          <w:szCs w:val="28"/>
+          <w:lang w:val="es-ES"/>
+        </w:rPr>
+      </w:pPr>
+    </w:p>
+    <w:p>
+      <w:pPr>
+        <w:jc w:val="both"/>
+        <w:rPr>
+          <w:sz w:val="28"/>
+          <w:szCs w:val="28"/>
+          <w:lang w:val="es-ES"/>
+        </w:rPr>
+      </w:pPr>
     </w:p>
     <w:p>
       <w:pPr>
         <w:pStyle w:val="Ttulo1"/>
-        <w:numPr>
-          <w:ilvl w:val="0"/>
-          <w:numId w:val="13"/>
-        </w:numPr>
-        <w:spacing w:after="240" w:line="240" w:lineRule="auto"/>
-        <w:rPr>
-          <w:rFonts w:asciiTheme="minorHAnsi" w:hAnsiTheme="minorHAnsi" w:cstheme="minorHAnsi"/>
-          <w:b w:val="0"/>
-          <w:color w:val="auto"/>
-          <w:lang w:val="es-ES"/>
-        </w:rPr>
-      </w:pPr>
-      <w:r>
-        <w:rPr>
-          <w:rFonts w:asciiTheme="minorHAnsi" w:hAnsiTheme="minorHAnsi" w:cstheme="minorHAnsi"/>
-          <w:b w:val="0"/>
-          <w:color w:val="auto"/>
-          <w:lang w:val="es-ES"/>
-        </w:rPr>
-        <w:t>Introducción</w:t>
-      </w:r>
-      <w:r>
-        <w:rPr>
-          <w:rFonts w:asciiTheme="minorHAnsi" w:hAnsiTheme="minorHAnsi" w:cstheme="minorHAnsi"/>
-          <w:b w:val="0"/>
-          <w:color w:val="auto"/>
-          <w:lang w:val="es-ES"/>
-        </w:rPr>
-        <w:tab/>
-      </w:r>
-      <w:r>
-        <w:rPr>
-          <w:rFonts w:asciiTheme="minorHAnsi" w:hAnsiTheme="minorHAnsi" w:cstheme="minorHAnsi"/>
-          <w:b w:val="0"/>
-          <w:color w:val="auto"/>
-          <w:lang w:val="es-ES"/>
-        </w:rPr>
-        <w:tab/>
-      </w:r>
-      <w:r>
-        <w:rPr>
-          <w:rFonts w:asciiTheme="minorHAnsi" w:hAnsiTheme="minorHAnsi" w:cstheme="minorHAnsi"/>
-          <w:b w:val="0"/>
-          <w:color w:val="auto"/>
-          <w:lang w:val="es-ES"/>
-        </w:rPr>
-        <w:tab/>
-      </w:r>
-      <w:r>
-        <w:rPr>
-          <w:rFonts w:asciiTheme="minorHAnsi" w:hAnsiTheme="minorHAnsi" w:cstheme="minorHAnsi"/>
-          <w:b w:val="0"/>
-          <w:color w:val="auto"/>
-          <w:lang w:val="es-ES"/>
-        </w:rPr>
-        <w:tab/>
-        <w:t>3</w:t>
-      </w:r>
-    </w:p>
-    <w:p>
-      <w:pPr>
-        <w:pStyle w:val="Ttulo1"/>
-        <w:numPr>
-          <w:ilvl w:val="0"/>
-          <w:numId w:val="13"/>
-        </w:numPr>
-        <w:spacing w:after="240" w:line="240" w:lineRule="auto"/>
-        <w:rPr>
-          <w:rFonts w:asciiTheme="minorHAnsi" w:hAnsiTheme="minorHAnsi" w:cstheme="minorHAnsi"/>
-          <w:b w:val="0"/>
-          <w:color w:val="auto"/>
-          <w:lang w:val="es-ES"/>
-        </w:rPr>
-      </w:pPr>
-      <w:r>
-        <w:rPr>
-          <w:rFonts w:asciiTheme="minorHAnsi" w:hAnsiTheme="minorHAnsi" w:cstheme="minorHAnsi"/>
-          <w:b w:val="0"/>
-          <w:color w:val="auto"/>
-          <w:lang w:val="es-ES"/>
-        </w:rPr>
-        <w:t>Marco Teórico</w:t>
-      </w:r>
-      <w:r>
-        <w:rPr>
-          <w:rFonts w:asciiTheme="minorHAnsi" w:hAnsiTheme="minorHAnsi" w:cstheme="minorHAnsi"/>
-          <w:b w:val="0"/>
-          <w:color w:val="auto"/>
-          <w:lang w:val="es-ES"/>
-        </w:rPr>
-        <w:tab/>
-      </w:r>
-      <w:r>
-        <w:rPr>
-          <w:rFonts w:asciiTheme="minorHAnsi" w:hAnsiTheme="minorHAnsi" w:cstheme="minorHAnsi"/>
-          <w:b w:val="0"/>
-          <w:color w:val="auto"/>
-          <w:lang w:val="es-ES"/>
-        </w:rPr>
-        <w:tab/>
-      </w:r>
-      <w:r>
-        <w:rPr>
-          <w:rFonts w:asciiTheme="minorHAnsi" w:hAnsiTheme="minorHAnsi" w:cstheme="minorHAnsi"/>
-          <w:b w:val="0"/>
-          <w:color w:val="auto"/>
-          <w:lang w:val="es-ES"/>
-        </w:rPr>
-        <w:tab/>
-      </w:r>
-      <w:r>
-        <w:rPr>
-          <w:rFonts w:asciiTheme="minorHAnsi" w:hAnsiTheme="minorHAnsi" w:cstheme="minorHAnsi"/>
-          <w:b w:val="0"/>
-          <w:color w:val="auto"/>
-          <w:lang w:val="es-ES"/>
-        </w:rPr>
-        <w:tab/>
-        <w:t>4</w:t>
-      </w:r>
-    </w:p>
-    <w:p>
-      <w:pPr>
-        <w:pStyle w:val="Ttulo1"/>
-        <w:numPr>
-          <w:ilvl w:val="0"/>
-          <w:numId w:val="13"/>
-        </w:numPr>
-        <w:spacing w:after="240" w:line="240" w:lineRule="auto"/>
-        <w:rPr>
-          <w:rFonts w:asciiTheme="minorHAnsi" w:hAnsiTheme="minorHAnsi" w:cstheme="minorHAnsi"/>
-          <w:b w:val="0"/>
-          <w:color w:val="auto"/>
-          <w:lang w:val="es-ES"/>
-        </w:rPr>
-      </w:pPr>
-      <w:r>
-        <w:rPr>
-          <w:rFonts w:asciiTheme="minorHAnsi" w:hAnsiTheme="minorHAnsi" w:cstheme="minorHAnsi"/>
-          <w:b w:val="0"/>
-          <w:color w:val="auto"/>
-          <w:lang w:val="es-ES"/>
-        </w:rPr>
-        <w:t>Análisis Comparativo</w:t>
-      </w:r>
-      <w:r>
-        <w:rPr>
-          <w:rFonts w:asciiTheme="minorHAnsi" w:hAnsiTheme="minorHAnsi" w:cstheme="minorHAnsi"/>
-          <w:b w:val="0"/>
-          <w:color w:val="auto"/>
-          <w:lang w:val="es-ES"/>
-        </w:rPr>
-        <w:tab/>
-      </w:r>
-      <w:r>
-        <w:rPr>
-          <w:rFonts w:asciiTheme="minorHAnsi" w:hAnsiTheme="minorHAnsi" w:cstheme="minorHAnsi"/>
-          <w:b w:val="0"/>
-          <w:color w:val="auto"/>
-          <w:lang w:val="es-ES"/>
-        </w:rPr>
-        <w:tab/>
-      </w:r>
-      <w:r>
-        <w:rPr>
-          <w:rFonts w:asciiTheme="minorHAnsi" w:hAnsiTheme="minorHAnsi" w:cstheme="minorHAnsi"/>
-          <w:b w:val="0"/>
-          <w:color w:val="auto"/>
-          <w:lang w:val="es-ES"/>
-        </w:rPr>
-        <w:tab/>
-        <w:t>6</w:t>
-      </w:r>
-    </w:p>
-    <w:p>
-      <w:pPr>
-        <w:pStyle w:val="Ttulo1"/>
-        <w:numPr>
-          <w:ilvl w:val="0"/>
-          <w:numId w:val="13"/>
-        </w:numPr>
-        <w:spacing w:after="240" w:line="240" w:lineRule="auto"/>
-        <w:rPr>
-          <w:rFonts w:asciiTheme="minorHAnsi" w:hAnsiTheme="minorHAnsi" w:cstheme="minorHAnsi"/>
-          <w:b w:val="0"/>
-          <w:color w:val="auto"/>
-        </w:rPr>
-      </w:pPr>
-      <w:r>
-        <w:rPr>
-          <w:rFonts w:asciiTheme="minorHAnsi" w:hAnsiTheme="minorHAnsi" w:cstheme="minorHAnsi"/>
-          <w:b w:val="0"/>
-          <w:color w:val="auto"/>
-        </w:rPr>
-        <w:t>Cuadro Comparativo</w:t>
-      </w:r>
-      <w:r>
-        <w:rPr>
-          <w:rFonts w:asciiTheme="minorHAnsi" w:hAnsiTheme="minorHAnsi" w:cstheme="minorHAnsi"/>
-          <w:b w:val="0"/>
-          <w:color w:val="auto"/>
-        </w:rPr>
-        <w:tab/>
-      </w:r>
-      <w:r>
-        <w:rPr>
-          <w:rFonts w:asciiTheme="minorHAnsi" w:hAnsiTheme="minorHAnsi" w:cstheme="minorHAnsi"/>
-          <w:b w:val="0"/>
-          <w:color w:val="auto"/>
-        </w:rPr>
-        <w:tab/>
-      </w:r>
-      <w:r>
-        <w:rPr>
-          <w:rFonts w:asciiTheme="minorHAnsi" w:hAnsiTheme="minorHAnsi" w:cstheme="minorHAnsi"/>
-          <w:b w:val="0"/>
-          <w:color w:val="auto"/>
-        </w:rPr>
-        <w:tab/>
-        <w:t>8</w:t>
-      </w:r>
-    </w:p>
-    <w:p>
-      <w:pPr>
-        <w:pStyle w:val="Ttulo1"/>
-        <w:numPr>
-          <w:ilvl w:val="0"/>
-          <w:numId w:val="13"/>
-        </w:numPr>
-        <w:spacing w:after="240" w:line="240" w:lineRule="auto"/>
-        <w:rPr>
-          <w:rFonts w:asciiTheme="minorHAnsi" w:hAnsiTheme="minorHAnsi" w:cstheme="minorHAnsi"/>
-          <w:b w:val="0"/>
-          <w:color w:val="auto"/>
-        </w:rPr>
-      </w:pPr>
-      <w:r>
-        <w:rPr>
-          <w:rFonts w:asciiTheme="minorHAnsi" w:hAnsiTheme="minorHAnsi" w:cstheme="minorHAnsi"/>
-          <w:b w:val="0"/>
-          <w:color w:val="auto"/>
-        </w:rPr>
-        <w:t>Conclusiones</w:t>
-      </w:r>
-      <w:r>
-        <w:rPr>
-          <w:rFonts w:asciiTheme="minorHAnsi" w:hAnsiTheme="minorHAnsi" w:cstheme="minorHAnsi"/>
-          <w:b w:val="0"/>
-          <w:color w:val="auto"/>
-        </w:rPr>
-        <w:tab/>
-      </w:r>
-      <w:r>
-        <w:rPr>
-          <w:rFonts w:asciiTheme="minorHAnsi" w:hAnsiTheme="minorHAnsi" w:cstheme="minorHAnsi"/>
-          <w:b w:val="0"/>
-          <w:color w:val="auto"/>
-        </w:rPr>
-        <w:tab/>
-      </w:r>
-      <w:r>
-        <w:rPr>
-          <w:rFonts w:asciiTheme="minorHAnsi" w:hAnsiTheme="minorHAnsi" w:cstheme="minorHAnsi"/>
-          <w:b w:val="0"/>
-          <w:color w:val="auto"/>
-        </w:rPr>
-        <w:tab/>
-      </w:r>
-      <w:r>
-        <w:rPr>
-          <w:rFonts w:asciiTheme="minorHAnsi" w:hAnsiTheme="minorHAnsi" w:cstheme="minorHAnsi"/>
-          <w:b w:val="0"/>
-          <w:color w:val="auto"/>
-        </w:rPr>
-        <w:tab/>
-        <w:t>9</w:t>
-      </w:r>
-    </w:p>
-    <w:p>
-      <w:pPr>
-        <w:spacing w:before="480" w:after="240"/>
-        <w:rPr>
-          <w:lang w:val="es-ES"/>
-        </w:rPr>
-      </w:pPr>
-    </w:p>
-    <w:p>
-      <w:pPr>
-        <w:rPr>
-          <w:lang w:val="es-ES"/>
-        </w:rPr>
-      </w:pPr>
-    </w:p>
-    <w:p>
-      <w:pPr>
-        <w:rPr>
-          <w:lang w:val="es-ES"/>
-        </w:rPr>
-      </w:pPr>
-    </w:p>
-    <w:p>
-      <w:pPr>
-        <w:rPr>
-          <w:lang w:val="es-ES"/>
-        </w:rPr>
-      </w:pPr>
-    </w:p>
-    <w:p>
-      <w:pPr>
-        <w:rPr>
-          <w:lang w:val="es-ES"/>
-        </w:rPr>
-      </w:pPr>
-    </w:p>
-    <w:p>
-      <w:pPr>
-        <w:rPr>
-          <w:lang w:val="es-ES"/>
-        </w:rPr>
-      </w:pPr>
-    </w:p>
-    <w:p>
-      <w:pPr>
-        <w:rPr>
-          <w:lang w:val="es-ES"/>
-        </w:rPr>
-      </w:pPr>
-    </w:p>
-    <w:p>
-      <w:pPr>
-        <w:pStyle w:val="Ttulo1"/>
+        <w:jc w:val="both"/>
         <w:rPr>
           <w:sz w:val="40"/>
           <w:szCs w:val="40"/>
           <w:lang w:val="es-ES"/>
         </w:rPr>
       </w:pPr>
-    </w:p>
-    <w:p>
-      <w:pPr>
-        <w:rPr>
-          <w:lang w:val="es-ES"/>
-        </w:rPr>
-      </w:pPr>
-    </w:p>
-    <w:p>
-      <w:pPr>
-        <w:rPr>
-          <w:lang w:val="es-ES"/>
-        </w:rPr>
-      </w:pPr>
-    </w:p>
-    <w:p>
-      <w:pPr>
-        <w:rPr>
-          <w:lang w:val="es-ES"/>
-        </w:rPr>
-      </w:pPr>
-    </w:p>
-    <w:p>
-      <w:pPr>
-        <w:rPr>
-          <w:lang w:val="es-ES"/>
-        </w:rPr>
-      </w:pPr>
-    </w:p>
-    <w:p>
-      <w:pPr>
-        <w:rPr>
-          <w:lang w:val="es-ES"/>
-        </w:rPr>
-      </w:pPr>
-    </w:p>
-    <w:p>
-      <w:pPr>
-        <w:pStyle w:val="Ttulo1"/>
-        <w:jc w:val="center"/>
+      <w:bookmarkStart w:id="2" w:name="_Toc374451580"/>
+      <w:r>
         <w:rPr>
           <w:sz w:val="40"/>
           <w:szCs w:val="40"/>
           <w:lang w:val="es-ES"/>
         </w:rPr>
-      </w:pPr>
-      <w:r>
-        <w:rPr>
-          <w:sz w:val="40"/>
-          <w:szCs w:val="40"/>
-          <w:lang w:val="es-ES"/>
-        </w:rPr>
         <w:lastRenderedPageBreak/>
-        <w:t>Introducción</w:t>
-      </w:r>
-    </w:p>
-    <w:p>
-      <w:pPr>
+        <w:t>Marco Teórico</w:t>
+      </w:r>
+      <w:bookmarkEnd w:id="2"/>
+    </w:p>
+    <w:p>
+      <w:pPr>
+        <w:jc w:val="both"/>
         <w:rPr>
           <w:sz w:val="28"/>
           <w:szCs w:val="28"/>
@@ -894,249 +1330,19 @@
     </w:p>
     <w:p>
       <w:pPr>
-        <w:jc w:val="both"/>
-        <w:rPr>
-          <w:rFonts w:cstheme="minorHAnsi"/>
-          <w:color w:val="222222"/>
-          <w:sz w:val="24"/>
-          <w:szCs w:val="24"/>
-        </w:rPr>
-      </w:pPr>
-      <w:r>
-        <w:rPr>
-          <w:sz w:val="24"/>
-          <w:szCs w:val="24"/>
+        <w:pStyle w:val="Ttulo2"/>
+        <w:rPr>
           <w:lang w:val="es-ES"/>
         </w:rPr>
-        <w:t xml:space="preserve">EL objetivo de nuestro sistema es </w:t>
-      </w:r>
-      <w:r>
-        <w:rPr>
-          <w:rFonts w:cstheme="minorHAnsi"/>
-          <w:color w:val="222222"/>
-          <w:sz w:val="24"/>
-          <w:szCs w:val="24"/>
-        </w:rPr>
-        <w:t xml:space="preserve">desarrollar una plataforma de software que implemente el reconocimiento óptico de imágenes capturadas, con el fin de implementar dicha plataforma en una aplicación de publicidad interactiva y de análisis de mercado. Queremos conocer cual hardware para el reconocimiento óptico se adapta mejor  a nuestras necesidades, para ellos seleccionamos dos hardware: </w:t>
-      </w:r>
-    </w:p>
-    <w:p>
-      <w:pPr>
-        <w:jc w:val="both"/>
-        <w:rPr>
-          <w:rFonts w:cstheme="minorHAnsi"/>
-          <w:color w:val="222222"/>
-          <w:sz w:val="24"/>
-          <w:szCs w:val="24"/>
-        </w:rPr>
-      </w:pPr>
-      <w:r>
-        <w:rPr>
-          <w:rFonts w:cstheme="minorHAnsi"/>
-          <w:color w:val="222222"/>
-          <w:sz w:val="24"/>
-          <w:szCs w:val="24"/>
-        </w:rPr>
-        <w:t>* La cámara Web convencional.</w:t>
-      </w:r>
-    </w:p>
-    <w:p>
-      <w:pPr>
-        <w:jc w:val="both"/>
-        <w:rPr>
-          <w:rFonts w:cstheme="minorHAnsi"/>
-          <w:color w:val="222222"/>
-          <w:sz w:val="24"/>
-          <w:szCs w:val="24"/>
-        </w:rPr>
-      </w:pPr>
-      <w:r>
-        <w:rPr>
-          <w:rFonts w:cstheme="minorHAnsi"/>
-          <w:color w:val="222222"/>
-          <w:sz w:val="24"/>
-          <w:szCs w:val="24"/>
-        </w:rPr>
-        <w:t>*EL sensor Kinect de Microsoft.</w:t>
-      </w:r>
-    </w:p>
-    <w:p>
-      <w:pPr>
-        <w:jc w:val="both"/>
-        <w:rPr>
-          <w:sz w:val="24"/>
-          <w:szCs w:val="24"/>
+      </w:pPr>
+      <w:bookmarkStart w:id="3" w:name="_Toc374451581"/>
+      <w:r>
+        <w:rPr>
           <w:lang w:val="es-ES"/>
         </w:rPr>
-      </w:pPr>
-      <w:r>
-        <w:rPr>
-          <w:sz w:val="24"/>
-          <w:szCs w:val="24"/>
-          <w:lang w:val="es-ES"/>
-        </w:rPr>
-        <w:t>Para ello, se va investigar y analizar las características de cada uno, las diferencias que existen entre uno y el otro, aplicando un análisis comparativo. En función del hardware que sea más útil para poder cumplir o satisfacer los objetivos y alcance de nuestro sistema, se seleccionara.</w:t>
-      </w:r>
-    </w:p>
-    <w:p>
-      <w:pPr>
-        <w:jc w:val="both"/>
-        <w:rPr>
-          <w:sz w:val="28"/>
-          <w:szCs w:val="28"/>
-          <w:lang w:val="es-ES"/>
-        </w:rPr>
-      </w:pPr>
-    </w:p>
-    <w:p>
-      <w:pPr>
-        <w:jc w:val="both"/>
-        <w:rPr>
-          <w:sz w:val="28"/>
-          <w:szCs w:val="28"/>
-          <w:lang w:val="es-ES"/>
-        </w:rPr>
-      </w:pPr>
-    </w:p>
-    <w:p>
-      <w:pPr>
-        <w:jc w:val="both"/>
-        <w:rPr>
-          <w:sz w:val="28"/>
-          <w:szCs w:val="28"/>
-          <w:lang w:val="es-ES"/>
-        </w:rPr>
-      </w:pPr>
-    </w:p>
-    <w:p>
-      <w:pPr>
-        <w:jc w:val="both"/>
-        <w:rPr>
-          <w:sz w:val="28"/>
-          <w:szCs w:val="28"/>
-          <w:lang w:val="es-ES"/>
-        </w:rPr>
-      </w:pPr>
-    </w:p>
-    <w:p>
-      <w:pPr>
-        <w:jc w:val="both"/>
-        <w:rPr>
-          <w:sz w:val="28"/>
-          <w:szCs w:val="28"/>
-          <w:lang w:val="es-ES"/>
-        </w:rPr>
-      </w:pPr>
-    </w:p>
-    <w:p>
-      <w:pPr>
-        <w:jc w:val="both"/>
-        <w:rPr>
-          <w:sz w:val="28"/>
-          <w:szCs w:val="28"/>
-          <w:lang w:val="es-ES"/>
-        </w:rPr>
-      </w:pPr>
-    </w:p>
-    <w:p>
-      <w:pPr>
-        <w:jc w:val="both"/>
-        <w:rPr>
-          <w:sz w:val="28"/>
-          <w:szCs w:val="28"/>
-          <w:lang w:val="es-ES"/>
-        </w:rPr>
-      </w:pPr>
-    </w:p>
-    <w:p>
-      <w:pPr>
-        <w:jc w:val="both"/>
-        <w:rPr>
-          <w:sz w:val="28"/>
-          <w:szCs w:val="28"/>
-          <w:lang w:val="es-ES"/>
-        </w:rPr>
-      </w:pPr>
-    </w:p>
-    <w:p>
-      <w:pPr>
-        <w:jc w:val="both"/>
-        <w:rPr>
-          <w:sz w:val="28"/>
-          <w:szCs w:val="28"/>
-          <w:lang w:val="es-ES"/>
-        </w:rPr>
-      </w:pPr>
-    </w:p>
-    <w:p>
-      <w:pPr>
-        <w:jc w:val="both"/>
-        <w:rPr>
-          <w:sz w:val="28"/>
-          <w:szCs w:val="28"/>
-          <w:lang w:val="es-ES"/>
-        </w:rPr>
-      </w:pPr>
-    </w:p>
-    <w:p>
-      <w:pPr>
-        <w:jc w:val="both"/>
-        <w:rPr>
-          <w:sz w:val="28"/>
-          <w:szCs w:val="28"/>
-          <w:lang w:val="es-ES"/>
-        </w:rPr>
-      </w:pPr>
-    </w:p>
-    <w:p>
-      <w:pPr>
-        <w:pStyle w:val="Ttulo1"/>
-        <w:jc w:val="both"/>
-        <w:rPr>
-          <w:sz w:val="40"/>
-          <w:szCs w:val="40"/>
-          <w:lang w:val="es-ES"/>
-        </w:rPr>
-      </w:pPr>
-      <w:r>
-        <w:rPr>
-          <w:sz w:val="40"/>
-          <w:szCs w:val="40"/>
-          <w:lang w:val="es-ES"/>
-        </w:rPr>
-        <w:lastRenderedPageBreak/>
-        <w:t>Marco Teórico</w:t>
-      </w:r>
-    </w:p>
-    <w:p>
-      <w:pPr>
-        <w:jc w:val="both"/>
-        <w:rPr>
-          <w:sz w:val="28"/>
-          <w:szCs w:val="28"/>
-          <w:lang w:val="es-ES"/>
-        </w:rPr>
-      </w:pPr>
-    </w:p>
-    <w:p>
-      <w:pPr>
-        <w:jc w:val="both"/>
-        <w:rPr>
-          <w:rFonts w:cstheme="minorHAnsi"/>
-          <w:sz w:val="24"/>
-          <w:szCs w:val="24"/>
-          <w:lang w:val="es-ES"/>
-        </w:rPr>
-      </w:pPr>
-      <w:r>
-        <w:rPr>
-          <w:rFonts w:cstheme="minorHAnsi"/>
-          <w:sz w:val="24"/>
-          <w:szCs w:val="24"/>
-          <w:lang w:val="es-ES"/>
-        </w:rPr>
         <w:t>Cámara Web</w:t>
       </w:r>
+      <w:bookmarkEnd w:id="3"/>
     </w:p>
     <w:p>
       <w:pPr>
@@ -1656,23 +1862,19 @@
     </w:p>
     <w:p>
       <w:pPr>
-        <w:jc w:val="both"/>
-        <w:rPr>
-          <w:rFonts w:cstheme="minorHAnsi"/>
-          <w:sz w:val="24"/>
-          <w:szCs w:val="24"/>
+        <w:pStyle w:val="Ttulo2"/>
+        <w:rPr>
           <w:lang w:val="es-ES"/>
         </w:rPr>
       </w:pPr>
-      <w:r>
-        <w:rPr>
-          <w:rFonts w:cstheme="minorHAnsi"/>
-          <w:sz w:val="24"/>
-          <w:szCs w:val="24"/>
+      <w:bookmarkStart w:id="4" w:name="_Toc374451582"/>
+      <w:r>
+        <w:rPr>
           <w:lang w:val="es-ES"/>
         </w:rPr>
         <w:t>Sensor Kinect</w:t>
       </w:r>
+      <w:bookmarkEnd w:id="4"/>
     </w:p>
     <w:p>
       <w:pPr>
@@ -2264,6 +2466,7 @@
           <w:lang w:val="es-ES"/>
         </w:rPr>
       </w:pPr>
+      <w:bookmarkStart w:id="5" w:name="_Toc374451583"/>
       <w:r>
         <w:rPr>
           <w:sz w:val="40"/>
@@ -2273,6 +2476,7 @@
         <w:lastRenderedPageBreak/>
         <w:t>Análisis Comparativo</w:t>
       </w:r>
+      <w:bookmarkEnd w:id="5"/>
     </w:p>
     <w:p>
       <w:pPr>
@@ -3558,6 +3762,7 @@
           <w:lang w:val="en-US"/>
         </w:rPr>
       </w:pPr>
+      <w:bookmarkStart w:id="6" w:name="_Toc374451584"/>
       <w:r>
         <w:rPr>
           <w:sz w:val="40"/>
@@ -3581,6 +3786,7 @@
         </w:rPr>
         <w:t>Comparativo</w:t>
       </w:r>
+      <w:bookmarkEnd w:id="6"/>
     </w:p>
     <w:p>
       <w:pPr>
@@ -5181,6 +5387,7 @@
           <w:szCs w:val="40"/>
         </w:rPr>
       </w:pPr>
+      <w:bookmarkStart w:id="7" w:name="_Toc374451585"/>
       <w:r>
         <w:rPr>
           <w:sz w:val="40"/>
@@ -5189,6 +5396,7 @@
         <w:lastRenderedPageBreak/>
         <w:t>Conclusiones</w:t>
       </w:r>
+      <w:bookmarkEnd w:id="7"/>
     </w:p>
     <w:p>
       <w:pPr>
@@ -5476,7 +5684,7 @@
             <w:rPr>
               <w:noProof/>
             </w:rPr>
-            <w:t>9</w:t>
+            <w:t>2</w:t>
           </w:r>
         </w:fldSimple>
       </w:p>
@@ -7387,6 +7595,30 @@
       <w:szCs w:val="28"/>
     </w:rPr>
   </w:style>
+  <w:style w:type="paragraph" w:styleId="Ttulo2">
+    <w:name w:val="heading 2"/>
+    <w:basedOn w:val="Normal"/>
+    <w:next w:val="Normal"/>
+    <w:link w:val="Ttulo2Car"/>
+    <w:uiPriority w:val="9"/>
+    <w:unhideWhenUsed/>
+    <w:qFormat/>
+    <w:rsid w:val="00C95AFC"/>
+    <w:pPr>
+      <w:keepNext/>
+      <w:keepLines/>
+      <w:spacing w:before="200" w:after="0"/>
+      <w:outlineLvl w:val="1"/>
+    </w:pPr>
+    <w:rPr>
+      <w:rFonts w:asciiTheme="majorHAnsi" w:eastAsiaTheme="majorEastAsia" w:hAnsiTheme="majorHAnsi" w:cstheme="majorBidi"/>
+      <w:b/>
+      <w:bCs/>
+      <w:color w:val="4F81BD" w:themeColor="accent1"/>
+      <w:sz w:val="26"/>
+      <w:szCs w:val="26"/>
+    </w:rPr>
+  </w:style>
   <w:style w:type="character" w:default="1" w:styleId="Fuentedeprrafopredeter">
     <w:name w:val="Default Paragraph Font"/>
     <w:uiPriority w:val="1"/>
@@ -7489,7 +7721,6 @@
     <w:name w:val="Hyperlink"/>
     <w:basedOn w:val="Fuentedeprrafopredeter"/>
     <w:uiPriority w:val="99"/>
-    <w:semiHidden/>
     <w:unhideWhenUsed/>
     <w:rsid w:val="009E1273"/>
     <w:rPr>
@@ -7585,6 +7816,62 @@
         <w:right w:w="108" w:type="dxa"/>
       </w:tblCellMar>
     </w:tblPr>
+  </w:style>
+  <w:style w:type="character" w:customStyle="1" w:styleId="Ttulo2Car">
+    <w:name w:val="Título 2 Car"/>
+    <w:basedOn w:val="Fuentedeprrafopredeter"/>
+    <w:link w:val="Ttulo2"/>
+    <w:uiPriority w:val="9"/>
+    <w:rsid w:val="00C95AFC"/>
+    <w:rPr>
+      <w:rFonts w:asciiTheme="majorHAnsi" w:eastAsiaTheme="majorEastAsia" w:hAnsiTheme="majorHAnsi" w:cstheme="majorBidi"/>
+      <w:b/>
+      <w:bCs/>
+      <w:color w:val="4F81BD" w:themeColor="accent1"/>
+      <w:sz w:val="26"/>
+      <w:szCs w:val="26"/>
+      <w:lang w:eastAsia="es-AR"/>
+    </w:rPr>
+  </w:style>
+  <w:style w:type="paragraph" w:styleId="TtulodeTDC">
+    <w:name w:val="TOC Heading"/>
+    <w:basedOn w:val="Ttulo1"/>
+    <w:next w:val="Normal"/>
+    <w:uiPriority w:val="39"/>
+    <w:unhideWhenUsed/>
+    <w:qFormat/>
+    <w:rsid w:val="00C95AFC"/>
+    <w:pPr>
+      <w:outlineLvl w:val="9"/>
+    </w:pPr>
+    <w:rPr>
+      <w:lang w:val="es-ES" w:eastAsia="en-US"/>
+    </w:rPr>
+  </w:style>
+  <w:style w:type="paragraph" w:styleId="TDC1">
+    <w:name w:val="toc 1"/>
+    <w:basedOn w:val="Normal"/>
+    <w:next w:val="Normal"/>
+    <w:autoRedefine/>
+    <w:uiPriority w:val="39"/>
+    <w:unhideWhenUsed/>
+    <w:rsid w:val="00C95AFC"/>
+    <w:pPr>
+      <w:spacing w:after="100"/>
+    </w:pPr>
+  </w:style>
+  <w:style w:type="paragraph" w:styleId="TDC2">
+    <w:name w:val="toc 2"/>
+    <w:basedOn w:val="Normal"/>
+    <w:next w:val="Normal"/>
+    <w:autoRedefine/>
+    <w:uiPriority w:val="39"/>
+    <w:unhideWhenUsed/>
+    <w:rsid w:val="00C95AFC"/>
+    <w:pPr>
+      <w:spacing w:after="100"/>
+      <w:ind w:left="220"/>
+    </w:pPr>
   </w:style>
 </w:styles>
 </file>
@@ -7877,7 +8164,7 @@
 </file>
 
 <file path=customXml/itemProps1.xml><?xml version="1.0" encoding="utf-8"?>
-<ds:datastoreItem xmlns:ds="http://schemas.openxmlformats.org/officeDocument/2006/customXml" ds:itemID="{B37BF6EB-F032-48DF-A6C4-E88A89E02B95}">
+<ds:datastoreItem xmlns:ds="http://schemas.openxmlformats.org/officeDocument/2006/customXml" ds:itemID="{C4A878A8-09CD-4989-9313-F31C57F4DA3F}">
   <ds:schemaRefs>
     <ds:schemaRef ds:uri="http://schemas.openxmlformats.org/officeDocument/2006/bibliography"/>
   </ds:schemaRefs>

</xml_diff>